<commit_message>
A number of compatibility fixes, in particular internet explorer flex bugs as well as a firefox and edge flex bug.
</commit_message>
<xml_diff>
--- a/client-report.docx
+++ b/client-report.docx
@@ -128,25 +128,7 @@
           <w:b/>
           <w:sz w:val="24"/>
         </w:rPr>
-        <w:t xml:space="preserve">Used software (drawing packages </w:t>
-      </w:r>
-      <w:proofErr w:type="spellStart"/>
-      <w:r>
-        <w:rPr>
-          <w:rFonts w:ascii="Times New Roman" w:hAnsi="Times New Roman" w:cs="Times New Roman"/>
-          <w:b/>
-          <w:sz w:val="24"/>
-        </w:rPr>
-        <w:t>etc</w:t>
-      </w:r>
-      <w:proofErr w:type="spellEnd"/>
-      <w:r>
-        <w:rPr>
-          <w:rFonts w:ascii="Times New Roman" w:hAnsi="Times New Roman" w:cs="Times New Roman"/>
-          <w:b/>
-          <w:sz w:val="24"/>
-        </w:rPr>
-        <w:t>)</w:t>
+        <w:t>Used software (drawing packages etc)</w:t>
       </w:r>
     </w:p>
     <w:p>
@@ -179,98 +161,150 @@
       <w:pPr>
         <w:rPr>
           <w:rFonts w:ascii="Times New Roman" w:hAnsi="Times New Roman" w:cs="Times New Roman"/>
-          <w:b/>
-          <w:sz w:val="24"/>
-        </w:rPr>
-      </w:pPr>
-    </w:p>
-    <w:p>
-      <w:pPr>
-        <w:rPr>
-          <w:rFonts w:ascii="Times New Roman" w:hAnsi="Times New Roman" w:cs="Times New Roman"/>
-          <w:b/>
-          <w:sz w:val="28"/>
-        </w:rPr>
-      </w:pPr>
-      <w:r>
-        <w:rPr>
-          <w:rFonts w:ascii="Times New Roman" w:hAnsi="Times New Roman" w:cs="Times New Roman"/>
-          <w:b/>
-          <w:sz w:val="28"/>
-        </w:rPr>
-        <w:t>Book application</w:t>
-      </w:r>
-    </w:p>
-    <w:p>
-      <w:pPr>
-        <w:rPr>
-          <w:rFonts w:ascii="Times New Roman" w:hAnsi="Times New Roman" w:cs="Times New Roman"/>
-          <w:b/>
-          <w:sz w:val="24"/>
-        </w:rPr>
-      </w:pPr>
-      <w:r>
-        <w:rPr>
-          <w:rFonts w:ascii="Times New Roman" w:hAnsi="Times New Roman" w:cs="Times New Roman"/>
-          <w:b/>
-          <w:sz w:val="24"/>
-        </w:rPr>
-        <w:t>Bookshelf</w:t>
-      </w:r>
-    </w:p>
-    <w:p>
-      <w:pPr>
-        <w:rPr>
-          <w:rFonts w:ascii="Times New Roman" w:hAnsi="Times New Roman" w:cs="Times New Roman"/>
-          <w:b/>
-          <w:sz w:val="24"/>
-        </w:rPr>
-      </w:pPr>
-    </w:p>
-    <w:p>
-      <w:pPr>
-        <w:rPr>
-          <w:rFonts w:ascii="Times New Roman" w:hAnsi="Times New Roman" w:cs="Times New Roman"/>
-          <w:b/>
-          <w:sz w:val="24"/>
-        </w:rPr>
-      </w:pPr>
-      <w:r>
-        <w:rPr>
-          <w:rFonts w:ascii="Times New Roman" w:hAnsi="Times New Roman" w:cs="Times New Roman"/>
-          <w:b/>
-          <w:sz w:val="24"/>
-        </w:rPr>
-        <w:t>Flipbook</w:t>
-      </w:r>
-    </w:p>
-    <w:p>
-      <w:pPr>
-        <w:rPr>
-          <w:rFonts w:ascii="Times New Roman" w:hAnsi="Times New Roman" w:cs="Times New Roman"/>
-          <w:b/>
-          <w:sz w:val="24"/>
-        </w:rPr>
-      </w:pPr>
-    </w:p>
-    <w:p>
-      <w:pPr>
-        <w:rPr>
-          <w:rFonts w:ascii="Times New Roman" w:hAnsi="Times New Roman" w:cs="Times New Roman"/>
-          <w:b/>
-          <w:sz w:val="28"/>
-        </w:rPr>
-      </w:pPr>
-      <w:r>
-        <w:rPr>
-          <w:rFonts w:ascii="Times New Roman" w:hAnsi="Times New Roman" w:cs="Times New Roman"/>
-          <w:b/>
-          <w:sz w:val="28"/>
-        </w:rPr>
-        <w:t>Character application</w:t>
+          <w:sz w:val="24"/>
+        </w:rPr>
+      </w:pPr>
+      <w:r>
+        <w:rPr>
+          <w:rFonts w:ascii="Times New Roman" w:hAnsi="Times New Roman" w:cs="Times New Roman"/>
+          <w:sz w:val="24"/>
+        </w:rPr>
+        <w:t xml:space="preserve">IE 10/11 </w:t>
+      </w:r>
+      <w:r>
+        <w:rPr>
+          <w:rFonts w:ascii="Times New Roman" w:hAnsi="Times New Roman" w:cs="Times New Roman"/>
+          <w:sz w:val="24"/>
+        </w:rPr>
+        <w:t>flex bugs:</w:t>
+      </w:r>
+    </w:p>
+    <w:p>
+      <w:pPr>
+        <w:rPr>
+          <w:rFonts w:ascii="Times New Roman" w:hAnsi="Times New Roman" w:cs="Times New Roman"/>
+          <w:sz w:val="24"/>
+        </w:rPr>
+      </w:pPr>
+      <w:r>
+        <w:rPr>
+          <w:rFonts w:ascii="Times New Roman" w:hAnsi="Times New Roman" w:cs="Times New Roman"/>
+          <w:sz w:val="24"/>
+        </w:rPr>
+        <w:t>Min height did not apply to child elements, and had to set an explicit height instead.</w:t>
+      </w:r>
+    </w:p>
+    <w:p>
+      <w:pPr>
+        <w:rPr>
+          <w:rFonts w:ascii="Times New Roman" w:hAnsi="Times New Roman" w:cs="Times New Roman"/>
+          <w:sz w:val="24"/>
+        </w:rPr>
+      </w:pPr>
+      <w:r>
+        <w:rPr>
+          <w:rFonts w:ascii="Times New Roman" w:hAnsi="Times New Roman" w:cs="Times New Roman"/>
+          <w:sz w:val="24"/>
+        </w:rPr>
+        <w:t>Firefox and Edge treat percentage padding in vertical axis as 0 if the flex container lacks an explicit height</w:t>
       </w:r>
       <w:bookmarkStart w:id="0" w:name="_GoBack"/>
       <w:bookmarkEnd w:id="0"/>
+    </w:p>
+    <w:p>
+      <w:pPr>
+        <w:rPr>
+          <w:rFonts w:ascii="Times New Roman" w:hAnsi="Times New Roman" w:cs="Times New Roman"/>
+          <w:b/>
+          <w:sz w:val="24"/>
+        </w:rPr>
+      </w:pPr>
+    </w:p>
+    <w:p>
+      <w:pPr>
+        <w:rPr>
+          <w:rFonts w:ascii="Times New Roman" w:hAnsi="Times New Roman" w:cs="Times New Roman"/>
+          <w:b/>
+          <w:sz w:val="28"/>
+        </w:rPr>
+      </w:pPr>
+      <w:r>
+        <w:rPr>
+          <w:rFonts w:ascii="Times New Roman" w:hAnsi="Times New Roman" w:cs="Times New Roman"/>
+          <w:b/>
+          <w:sz w:val="28"/>
+        </w:rPr>
+        <w:t>Book application</w:t>
+      </w:r>
+    </w:p>
+    <w:p>
+      <w:pPr>
+        <w:rPr>
+          <w:rFonts w:ascii="Times New Roman" w:hAnsi="Times New Roman" w:cs="Times New Roman"/>
+          <w:b/>
+          <w:sz w:val="24"/>
+        </w:rPr>
+      </w:pPr>
+      <w:r>
+        <w:rPr>
+          <w:rFonts w:ascii="Times New Roman" w:hAnsi="Times New Roman" w:cs="Times New Roman"/>
+          <w:b/>
+          <w:sz w:val="24"/>
+        </w:rPr>
+        <w:t>Bookshelf</w:t>
+      </w:r>
+    </w:p>
+    <w:p>
+      <w:pPr>
+        <w:rPr>
+          <w:rFonts w:ascii="Times New Roman" w:hAnsi="Times New Roman" w:cs="Times New Roman"/>
+          <w:b/>
+          <w:sz w:val="24"/>
+        </w:rPr>
+      </w:pPr>
+    </w:p>
+    <w:p>
+      <w:pPr>
+        <w:rPr>
+          <w:rFonts w:ascii="Times New Roman" w:hAnsi="Times New Roman" w:cs="Times New Roman"/>
+          <w:b/>
+          <w:sz w:val="24"/>
+        </w:rPr>
+      </w:pPr>
+      <w:r>
+        <w:rPr>
+          <w:rFonts w:ascii="Times New Roman" w:hAnsi="Times New Roman" w:cs="Times New Roman"/>
+          <w:b/>
+          <w:sz w:val="24"/>
+        </w:rPr>
+        <w:t>Flipbook</w:t>
+      </w:r>
+    </w:p>
+    <w:p>
+      <w:pPr>
+        <w:rPr>
+          <w:rFonts w:ascii="Times New Roman" w:hAnsi="Times New Roman" w:cs="Times New Roman"/>
+          <w:b/>
+          <w:sz w:val="24"/>
+        </w:rPr>
+      </w:pPr>
+    </w:p>
+    <w:p>
+      <w:pPr>
+        <w:rPr>
+          <w:rFonts w:ascii="Times New Roman" w:hAnsi="Times New Roman" w:cs="Times New Roman"/>
+          <w:b/>
+          <w:sz w:val="28"/>
+        </w:rPr>
+      </w:pPr>
+      <w:r>
+        <w:rPr>
+          <w:rFonts w:ascii="Times New Roman" w:hAnsi="Times New Roman" w:cs="Times New Roman"/>
+          <w:b/>
+          <w:sz w:val="28"/>
+        </w:rPr>
+        <w:t>Character application</w:t>
+      </w:r>
     </w:p>
     <w:sectPr>
       <w:pgSz w:w="11906" w:h="16838"/>

</xml_diff>